<commit_message>
10 more cmd added
</commit_message>
<xml_diff>
--- a/Linux/Linux Commands.docx
+++ b/Linux/Linux Commands.docx
@@ -4,34 +4,62 @@
   <w:body>
     <w:p>
       <w:pPr>
-        <w:rPr/>
-      </w:pPr>
-      <w:r>
-        <w:rPr>
+        <w:rPr>
+          <w:rFonts w:ascii="Roboto" w:cs="Roboto" w:eastAsia="Roboto" w:hAnsi="Roboto"/>
+          <w:color w:val="ffffff"/>
+          <w:highlight w:val="black"/>
+        </w:rPr>
+      </w:pPr>
+      <w:r>
+        <w:rPr>
+          <w:rFonts w:ascii="Roboto" w:cs="Roboto" w:eastAsia="Roboto" w:hAnsi="Roboto"/>
+          <w:b w:val="1"/>
+          <w:sz w:val="28"/>
+          <w:szCs w:val="28"/>
+          <w:u w:val="single"/>
           <w:rtl w:val="0"/>
         </w:rPr>
         <w:t xml:space="preserve">Some fundamental Linux commands that can be quite useful:</w:t>
+      </w:r>
+      <w:r>
+        <w:rPr>
+          <w:rFonts w:ascii="Roboto" w:cs="Roboto" w:eastAsia="Roboto" w:hAnsi="Roboto"/>
+          <w:rtl w:val="0"/>
+        </w:rPr>
         <w:br w:type="textWrapping"/>
         <w:br w:type="textWrapping"/>
-        <w:t xml:space="preserve">Note: I will update 15 commands in this file daily to cover</w:t>
-      </w:r>
-    </w:p>
-    <w:p>
-      <w:pPr>
-        <w:rPr/>
-      </w:pPr>
-      <w:r>
-        <w:rPr>
-          <w:rtl w:val="0"/>
-        </w:rPr>
-      </w:r>
-    </w:p>
-    <w:p>
-      <w:pPr>
-        <w:rPr/>
-      </w:pPr>
-      <w:r>
-        <w:rPr>
+      </w:r>
+      <w:r>
+        <w:rPr>
+          <w:rFonts w:ascii="Roboto" w:cs="Roboto" w:eastAsia="Roboto" w:hAnsi="Roboto"/>
+          <w:color w:val="ffffff"/>
+          <w:highlight w:val="black"/>
+          <w:rtl w:val="0"/>
+        </w:rPr>
+        <w:t xml:space="preserve">****Note: I will update 10 commands in this file daily to cover **** </w:t>
+      </w:r>
+    </w:p>
+    <w:p>
+      <w:pPr>
+        <w:rPr>
+          <w:rFonts w:ascii="Roboto" w:cs="Roboto" w:eastAsia="Roboto" w:hAnsi="Roboto"/>
+        </w:rPr>
+      </w:pPr>
+      <w:r>
+        <w:rPr>
+          <w:rtl w:val="0"/>
+        </w:rPr>
+      </w:r>
+    </w:p>
+    <w:p>
+      <w:pPr>
+        <w:rPr>
+          <w:rFonts w:ascii="Roboto" w:cs="Roboto" w:eastAsia="Roboto" w:hAnsi="Roboto"/>
+        </w:rPr>
+      </w:pPr>
+      <w:r>
+        <w:rPr>
+          <w:rFonts w:ascii="Roboto" w:cs="Roboto" w:eastAsia="Roboto" w:hAnsi="Roboto"/>
           <w:rtl w:val="0"/>
         </w:rPr>
         <w:t xml:space="preserve">1. pwd (Print Working Directory): Shows the current directory you're in.</w:t>
@@ -39,10 +67,13 @@
     </w:p>
     <w:p>
       <w:pPr>
-        <w:rPr/>
-      </w:pPr>
-      <w:r>
-        <w:rPr>
+        <w:rPr>
+          <w:rFonts w:ascii="Roboto" w:cs="Roboto" w:eastAsia="Roboto" w:hAnsi="Roboto"/>
+        </w:rPr>
+      </w:pPr>
+      <w:r>
+        <w:rPr>
+          <w:rFonts w:ascii="Roboto" w:cs="Roboto" w:eastAsia="Roboto" w:hAnsi="Roboto"/>
           <w:rtl w:val="0"/>
         </w:rPr>
         <w:t xml:space="preserve">   </w:t>
@@ -50,10 +81,13 @@
     </w:p>
     <w:p>
       <w:pPr>
-        <w:rPr/>
-      </w:pPr>
-      <w:r>
-        <w:rPr>
+        <w:rPr>
+          <w:rFonts w:ascii="Roboto" w:cs="Roboto" w:eastAsia="Roboto" w:hAnsi="Roboto"/>
+        </w:rPr>
+      </w:pPr>
+      <w:r>
+        <w:rPr>
+          <w:rFonts w:ascii="Roboto" w:cs="Roboto" w:eastAsia="Roboto" w:hAnsi="Roboto"/>
           <w:rtl w:val="0"/>
         </w:rPr>
         <w:t xml:space="preserve">   pwd</w:t>
@@ -61,10 +95,13 @@
     </w:p>
     <w:p>
       <w:pPr>
-        <w:rPr/>
-      </w:pPr>
-      <w:r>
-        <w:rPr>
+        <w:rPr>
+          <w:rFonts w:ascii="Roboto" w:cs="Roboto" w:eastAsia="Roboto" w:hAnsi="Roboto"/>
+        </w:rPr>
+      </w:pPr>
+      <w:r>
+        <w:rPr>
+          <w:rFonts w:ascii="Roboto" w:cs="Roboto" w:eastAsia="Roboto" w:hAnsi="Roboto"/>
           <w:rtl w:val="0"/>
         </w:rPr>
         <w:t xml:space="preserve">   </w:t>
@@ -72,20 +109,25 @@
     </w:p>
     <w:p>
       <w:pPr>
-        <w:rPr/>
-      </w:pPr>
-      <w:r>
-        <w:rPr>
-          <w:rtl w:val="0"/>
-        </w:rPr>
-      </w:r>
-    </w:p>
-    <w:p>
-      <w:pPr>
-        <w:rPr/>
-      </w:pPr>
-      <w:r>
-        <w:rPr>
+        <w:rPr>
+          <w:rFonts w:ascii="Roboto" w:cs="Roboto" w:eastAsia="Roboto" w:hAnsi="Roboto"/>
+        </w:rPr>
+      </w:pPr>
+      <w:r>
+        <w:rPr>
+          <w:rtl w:val="0"/>
+        </w:rPr>
+      </w:r>
+    </w:p>
+    <w:p>
+      <w:pPr>
+        <w:rPr>
+          <w:rFonts w:ascii="Roboto" w:cs="Roboto" w:eastAsia="Roboto" w:hAnsi="Roboto"/>
+        </w:rPr>
+      </w:pPr>
+      <w:r>
+        <w:rPr>
+          <w:rFonts w:ascii="Roboto" w:cs="Roboto" w:eastAsia="Roboto" w:hAnsi="Roboto"/>
           <w:rtl w:val="0"/>
         </w:rPr>
         <w:t xml:space="preserve">2. ls (List): Lists files and directories in the current directory.</w:t>
@@ -93,10 +135,13 @@
     </w:p>
     <w:p>
       <w:pPr>
-        <w:rPr/>
-      </w:pPr>
-      <w:r>
-        <w:rPr>
+        <w:rPr>
+          <w:rFonts w:ascii="Roboto" w:cs="Roboto" w:eastAsia="Roboto" w:hAnsi="Roboto"/>
+        </w:rPr>
+      </w:pPr>
+      <w:r>
+        <w:rPr>
+          <w:rFonts w:ascii="Roboto" w:cs="Roboto" w:eastAsia="Roboto" w:hAnsi="Roboto"/>
           <w:rtl w:val="0"/>
         </w:rPr>
         <w:t xml:space="preserve">   </w:t>
@@ -104,10 +149,13 @@
     </w:p>
     <w:p>
       <w:pPr>
-        <w:rPr/>
-      </w:pPr>
-      <w:r>
-        <w:rPr>
+        <w:rPr>
+          <w:rFonts w:ascii="Roboto" w:cs="Roboto" w:eastAsia="Roboto" w:hAnsi="Roboto"/>
+        </w:rPr>
+      </w:pPr>
+      <w:r>
+        <w:rPr>
+          <w:rFonts w:ascii="Roboto" w:cs="Roboto" w:eastAsia="Roboto" w:hAnsi="Roboto"/>
           <w:rtl w:val="0"/>
         </w:rPr>
         <w:t xml:space="preserve">   ls</w:t>
@@ -115,10 +163,13 @@
     </w:p>
     <w:p>
       <w:pPr>
-        <w:rPr/>
-      </w:pPr>
-      <w:r>
-        <w:rPr>
+        <w:rPr>
+          <w:rFonts w:ascii="Roboto" w:cs="Roboto" w:eastAsia="Roboto" w:hAnsi="Roboto"/>
+        </w:rPr>
+      </w:pPr>
+      <w:r>
+        <w:rPr>
+          <w:rFonts w:ascii="Roboto" w:cs="Roboto" w:eastAsia="Roboto" w:hAnsi="Roboto"/>
           <w:rtl w:val="0"/>
         </w:rPr>
         <w:t xml:space="preserve">   </w:t>
@@ -126,20 +177,25 @@
     </w:p>
     <w:p>
       <w:pPr>
-        <w:rPr/>
-      </w:pPr>
-      <w:r>
-        <w:rPr>
-          <w:rtl w:val="0"/>
-        </w:rPr>
-      </w:r>
-    </w:p>
-    <w:p>
-      <w:pPr>
-        <w:rPr/>
-      </w:pPr>
-      <w:r>
-        <w:rPr>
+        <w:rPr>
+          <w:rFonts w:ascii="Roboto" w:cs="Roboto" w:eastAsia="Roboto" w:hAnsi="Roboto"/>
+        </w:rPr>
+      </w:pPr>
+      <w:r>
+        <w:rPr>
+          <w:rtl w:val="0"/>
+        </w:rPr>
+      </w:r>
+    </w:p>
+    <w:p>
+      <w:pPr>
+        <w:rPr>
+          <w:rFonts w:ascii="Roboto" w:cs="Roboto" w:eastAsia="Roboto" w:hAnsi="Roboto"/>
+        </w:rPr>
+      </w:pPr>
+      <w:r>
+        <w:rPr>
+          <w:rFonts w:ascii="Roboto" w:cs="Roboto" w:eastAsia="Roboto" w:hAnsi="Roboto"/>
           <w:rtl w:val="0"/>
         </w:rPr>
         <w:t xml:space="preserve">3. cd (Change Directory): Moves to another directory.</w:t>
@@ -147,10 +203,13 @@
     </w:p>
     <w:p>
       <w:pPr>
-        <w:rPr/>
-      </w:pPr>
-      <w:r>
-        <w:rPr>
+        <w:rPr>
+          <w:rFonts w:ascii="Roboto" w:cs="Roboto" w:eastAsia="Roboto" w:hAnsi="Roboto"/>
+        </w:rPr>
+      </w:pPr>
+      <w:r>
+        <w:rPr>
+          <w:rFonts w:ascii="Roboto" w:cs="Roboto" w:eastAsia="Roboto" w:hAnsi="Roboto"/>
           <w:rtl w:val="0"/>
         </w:rPr>
         <w:t xml:space="preserve">   </w:t>
@@ -158,10 +217,13 @@
     </w:p>
     <w:p>
       <w:pPr>
-        <w:rPr/>
-      </w:pPr>
-      <w:r>
-        <w:rPr>
+        <w:rPr>
+          <w:rFonts w:ascii="Roboto" w:cs="Roboto" w:eastAsia="Roboto" w:hAnsi="Roboto"/>
+        </w:rPr>
+      </w:pPr>
+      <w:r>
+        <w:rPr>
+          <w:rFonts w:ascii="Roboto" w:cs="Roboto" w:eastAsia="Roboto" w:hAnsi="Roboto"/>
           <w:rtl w:val="0"/>
         </w:rPr>
         <w:t xml:space="preserve">   cd directory_name</w:t>
@@ -169,10 +231,13 @@
     </w:p>
     <w:p>
       <w:pPr>
-        <w:rPr/>
-      </w:pPr>
-      <w:r>
-        <w:rPr>
+        <w:rPr>
+          <w:rFonts w:ascii="Roboto" w:cs="Roboto" w:eastAsia="Roboto" w:hAnsi="Roboto"/>
+        </w:rPr>
+      </w:pPr>
+      <w:r>
+        <w:rPr>
+          <w:rFonts w:ascii="Roboto" w:cs="Roboto" w:eastAsia="Roboto" w:hAnsi="Roboto"/>
           <w:rtl w:val="0"/>
         </w:rPr>
         <w:t xml:space="preserve">   </w:t>
@@ -180,20 +245,25 @@
     </w:p>
     <w:p>
       <w:pPr>
-        <w:rPr/>
-      </w:pPr>
-      <w:r>
-        <w:rPr>
-          <w:rtl w:val="0"/>
-        </w:rPr>
-      </w:r>
-    </w:p>
-    <w:p>
-      <w:pPr>
-        <w:rPr/>
-      </w:pPr>
-      <w:r>
-        <w:rPr>
+        <w:rPr>
+          <w:rFonts w:ascii="Roboto" w:cs="Roboto" w:eastAsia="Roboto" w:hAnsi="Roboto"/>
+        </w:rPr>
+      </w:pPr>
+      <w:r>
+        <w:rPr>
+          <w:rtl w:val="0"/>
+        </w:rPr>
+      </w:r>
+    </w:p>
+    <w:p>
+      <w:pPr>
+        <w:rPr>
+          <w:rFonts w:ascii="Roboto" w:cs="Roboto" w:eastAsia="Roboto" w:hAnsi="Roboto"/>
+        </w:rPr>
+      </w:pPr>
+      <w:r>
+        <w:rPr>
+          <w:rFonts w:ascii="Roboto" w:cs="Roboto" w:eastAsia="Roboto" w:hAnsi="Roboto"/>
           <w:rtl w:val="0"/>
         </w:rPr>
         <w:t xml:space="preserve">4. mkdir (Make Directory): Creates a new directory.</w:t>
@@ -201,10 +271,13 @@
     </w:p>
     <w:p>
       <w:pPr>
-        <w:rPr/>
-      </w:pPr>
-      <w:r>
-        <w:rPr>
+        <w:rPr>
+          <w:rFonts w:ascii="Roboto" w:cs="Roboto" w:eastAsia="Roboto" w:hAnsi="Roboto"/>
+        </w:rPr>
+      </w:pPr>
+      <w:r>
+        <w:rPr>
+          <w:rFonts w:ascii="Roboto" w:cs="Roboto" w:eastAsia="Roboto" w:hAnsi="Roboto"/>
           <w:rtl w:val="0"/>
         </w:rPr>
         <w:t xml:space="preserve">   </w:t>
@@ -212,10 +285,13 @@
     </w:p>
     <w:p>
       <w:pPr>
-        <w:rPr/>
-      </w:pPr>
-      <w:r>
-        <w:rPr>
+        <w:rPr>
+          <w:rFonts w:ascii="Roboto" w:cs="Roboto" w:eastAsia="Roboto" w:hAnsi="Roboto"/>
+        </w:rPr>
+      </w:pPr>
+      <w:r>
+        <w:rPr>
+          <w:rFonts w:ascii="Roboto" w:cs="Roboto" w:eastAsia="Roboto" w:hAnsi="Roboto"/>
           <w:rtl w:val="0"/>
         </w:rPr>
         <w:t xml:space="preserve">   mkdir directory_name</w:t>
@@ -223,10 +299,13 @@
     </w:p>
     <w:p>
       <w:pPr>
-        <w:rPr/>
-      </w:pPr>
-      <w:r>
-        <w:rPr>
+        <w:rPr>
+          <w:rFonts w:ascii="Roboto" w:cs="Roboto" w:eastAsia="Roboto" w:hAnsi="Roboto"/>
+        </w:rPr>
+      </w:pPr>
+      <w:r>
+        <w:rPr>
+          <w:rFonts w:ascii="Roboto" w:cs="Roboto" w:eastAsia="Roboto" w:hAnsi="Roboto"/>
           <w:rtl w:val="0"/>
         </w:rPr>
         <w:t xml:space="preserve">   </w:t>
@@ -234,20 +313,25 @@
     </w:p>
     <w:p>
       <w:pPr>
-        <w:rPr/>
-      </w:pPr>
-      <w:r>
-        <w:rPr>
-          <w:rtl w:val="0"/>
-        </w:rPr>
-      </w:r>
-    </w:p>
-    <w:p>
-      <w:pPr>
-        <w:rPr/>
-      </w:pPr>
-      <w:r>
-        <w:rPr>
+        <w:rPr>
+          <w:rFonts w:ascii="Roboto" w:cs="Roboto" w:eastAsia="Roboto" w:hAnsi="Roboto"/>
+        </w:rPr>
+      </w:pPr>
+      <w:r>
+        <w:rPr>
+          <w:rtl w:val="0"/>
+        </w:rPr>
+      </w:r>
+    </w:p>
+    <w:p>
+      <w:pPr>
+        <w:rPr>
+          <w:rFonts w:ascii="Roboto" w:cs="Roboto" w:eastAsia="Roboto" w:hAnsi="Roboto"/>
+        </w:rPr>
+      </w:pPr>
+      <w:r>
+        <w:rPr>
+          <w:rFonts w:ascii="Roboto" w:cs="Roboto" w:eastAsia="Roboto" w:hAnsi="Roboto"/>
           <w:rtl w:val="0"/>
         </w:rPr>
         <w:t xml:space="preserve">5. rm (Remove): Deletes files or directories. Be cautious, as this command is irreversible.</w:t>
@@ -255,10 +339,13 @@
     </w:p>
     <w:p>
       <w:pPr>
-        <w:rPr/>
-      </w:pPr>
-      <w:r>
-        <w:rPr>
+        <w:rPr>
+          <w:rFonts w:ascii="Roboto" w:cs="Roboto" w:eastAsia="Roboto" w:hAnsi="Roboto"/>
+        </w:rPr>
+      </w:pPr>
+      <w:r>
+        <w:rPr>
+          <w:rFonts w:ascii="Roboto" w:cs="Roboto" w:eastAsia="Roboto" w:hAnsi="Roboto"/>
           <w:rtl w:val="0"/>
         </w:rPr>
         <w:t xml:space="preserve">   </w:t>
@@ -266,10 +353,13 @@
     </w:p>
     <w:p>
       <w:pPr>
-        <w:rPr/>
-      </w:pPr>
-      <w:r>
-        <w:rPr>
+        <w:rPr>
+          <w:rFonts w:ascii="Roboto" w:cs="Roboto" w:eastAsia="Roboto" w:hAnsi="Roboto"/>
+        </w:rPr>
+      </w:pPr>
+      <w:r>
+        <w:rPr>
+          <w:rFonts w:ascii="Roboto" w:cs="Roboto" w:eastAsia="Roboto" w:hAnsi="Roboto"/>
           <w:rtl w:val="0"/>
         </w:rPr>
         <w:t xml:space="preserve">   rm file_name</w:t>
@@ -277,10 +367,13 @@
     </w:p>
     <w:p>
       <w:pPr>
-        <w:rPr/>
-      </w:pPr>
-      <w:r>
-        <w:rPr>
+        <w:rPr>
+          <w:rFonts w:ascii="Roboto" w:cs="Roboto" w:eastAsia="Roboto" w:hAnsi="Roboto"/>
+        </w:rPr>
+      </w:pPr>
+      <w:r>
+        <w:rPr>
+          <w:rFonts w:ascii="Roboto" w:cs="Roboto" w:eastAsia="Roboto" w:hAnsi="Roboto"/>
           <w:rtl w:val="0"/>
         </w:rPr>
         <w:t xml:space="preserve">   rm -r directory_name</w:t>
@@ -288,10 +381,13 @@
     </w:p>
     <w:p>
       <w:pPr>
-        <w:rPr/>
-      </w:pPr>
-      <w:r>
-        <w:rPr>
+        <w:rPr>
+          <w:rFonts w:ascii="Roboto" w:cs="Roboto" w:eastAsia="Roboto" w:hAnsi="Roboto"/>
+        </w:rPr>
+      </w:pPr>
+      <w:r>
+        <w:rPr>
+          <w:rFonts w:ascii="Roboto" w:cs="Roboto" w:eastAsia="Roboto" w:hAnsi="Roboto"/>
           <w:rtl w:val="0"/>
         </w:rPr>
         <w:t xml:space="preserve">   </w:t>
@@ -299,20 +395,25 @@
     </w:p>
     <w:p>
       <w:pPr>
-        <w:rPr/>
-      </w:pPr>
-      <w:r>
-        <w:rPr>
-          <w:rtl w:val="0"/>
-        </w:rPr>
-      </w:r>
-    </w:p>
-    <w:p>
-      <w:pPr>
-        <w:rPr/>
-      </w:pPr>
-      <w:r>
-        <w:rPr>
+        <w:rPr>
+          <w:rFonts w:ascii="Roboto" w:cs="Roboto" w:eastAsia="Roboto" w:hAnsi="Roboto"/>
+        </w:rPr>
+      </w:pPr>
+      <w:r>
+        <w:rPr>
+          <w:rtl w:val="0"/>
+        </w:rPr>
+      </w:r>
+    </w:p>
+    <w:p>
+      <w:pPr>
+        <w:rPr>
+          <w:rFonts w:ascii="Roboto" w:cs="Roboto" w:eastAsia="Roboto" w:hAnsi="Roboto"/>
+        </w:rPr>
+      </w:pPr>
+      <w:r>
+        <w:rPr>
+          <w:rFonts w:ascii="Roboto" w:cs="Roboto" w:eastAsia="Roboto" w:hAnsi="Roboto"/>
           <w:rtl w:val="0"/>
         </w:rPr>
         <w:t xml:space="preserve">6. cp (Copy): Copies files or directories from one location to another.</w:t>
@@ -320,10 +421,13 @@
     </w:p>
     <w:p>
       <w:pPr>
-        <w:rPr/>
-      </w:pPr>
-      <w:r>
-        <w:rPr>
+        <w:rPr>
+          <w:rFonts w:ascii="Roboto" w:cs="Roboto" w:eastAsia="Roboto" w:hAnsi="Roboto"/>
+        </w:rPr>
+      </w:pPr>
+      <w:r>
+        <w:rPr>
+          <w:rFonts w:ascii="Roboto" w:cs="Roboto" w:eastAsia="Roboto" w:hAnsi="Roboto"/>
           <w:rtl w:val="0"/>
         </w:rPr>
         <w:t xml:space="preserve">   </w:t>
@@ -331,10 +435,13 @@
     </w:p>
     <w:p>
       <w:pPr>
-        <w:rPr/>
-      </w:pPr>
-      <w:r>
-        <w:rPr>
+        <w:rPr>
+          <w:rFonts w:ascii="Roboto" w:cs="Roboto" w:eastAsia="Roboto" w:hAnsi="Roboto"/>
+        </w:rPr>
+      </w:pPr>
+      <w:r>
+        <w:rPr>
+          <w:rFonts w:ascii="Roboto" w:cs="Roboto" w:eastAsia="Roboto" w:hAnsi="Roboto"/>
           <w:rtl w:val="0"/>
         </w:rPr>
         <w:t xml:space="preserve">   cp source_file destination_file</w:t>
@@ -342,10 +449,13 @@
     </w:p>
     <w:p>
       <w:pPr>
-        <w:rPr/>
-      </w:pPr>
-      <w:r>
-        <w:rPr>
+        <w:rPr>
+          <w:rFonts w:ascii="Roboto" w:cs="Roboto" w:eastAsia="Roboto" w:hAnsi="Roboto"/>
+        </w:rPr>
+      </w:pPr>
+      <w:r>
+        <w:rPr>
+          <w:rFonts w:ascii="Roboto" w:cs="Roboto" w:eastAsia="Roboto" w:hAnsi="Roboto"/>
           <w:rtl w:val="0"/>
         </w:rPr>
         <w:t xml:space="preserve">   </w:t>
@@ -353,20 +463,25 @@
     </w:p>
     <w:p>
       <w:pPr>
-        <w:rPr/>
-      </w:pPr>
-      <w:r>
-        <w:rPr>
-          <w:rtl w:val="0"/>
-        </w:rPr>
-      </w:r>
-    </w:p>
-    <w:p>
-      <w:pPr>
-        <w:rPr/>
-      </w:pPr>
-      <w:r>
-        <w:rPr>
+        <w:rPr>
+          <w:rFonts w:ascii="Roboto" w:cs="Roboto" w:eastAsia="Roboto" w:hAnsi="Roboto"/>
+        </w:rPr>
+      </w:pPr>
+      <w:r>
+        <w:rPr>
+          <w:rtl w:val="0"/>
+        </w:rPr>
+      </w:r>
+    </w:p>
+    <w:p>
+      <w:pPr>
+        <w:rPr>
+          <w:rFonts w:ascii="Roboto" w:cs="Roboto" w:eastAsia="Roboto" w:hAnsi="Roboto"/>
+        </w:rPr>
+      </w:pPr>
+      <w:r>
+        <w:rPr>
+          <w:rFonts w:ascii="Roboto" w:cs="Roboto" w:eastAsia="Roboto" w:hAnsi="Roboto"/>
           <w:rtl w:val="0"/>
         </w:rPr>
         <w:t xml:space="preserve">7. mv (Move): Moves files or directories from one location to another.</w:t>
@@ -374,10 +489,13 @@
     </w:p>
     <w:p>
       <w:pPr>
-        <w:rPr/>
-      </w:pPr>
-      <w:r>
-        <w:rPr>
+        <w:rPr>
+          <w:rFonts w:ascii="Roboto" w:cs="Roboto" w:eastAsia="Roboto" w:hAnsi="Roboto"/>
+        </w:rPr>
+      </w:pPr>
+      <w:r>
+        <w:rPr>
+          <w:rFonts w:ascii="Roboto" w:cs="Roboto" w:eastAsia="Roboto" w:hAnsi="Roboto"/>
           <w:rtl w:val="0"/>
         </w:rPr>
         <w:t xml:space="preserve">   </w:t>
@@ -385,10 +503,13 @@
     </w:p>
     <w:p>
       <w:pPr>
-        <w:rPr/>
-      </w:pPr>
-      <w:r>
-        <w:rPr>
+        <w:rPr>
+          <w:rFonts w:ascii="Roboto" w:cs="Roboto" w:eastAsia="Roboto" w:hAnsi="Roboto"/>
+        </w:rPr>
+      </w:pPr>
+      <w:r>
+        <w:rPr>
+          <w:rFonts w:ascii="Roboto" w:cs="Roboto" w:eastAsia="Roboto" w:hAnsi="Roboto"/>
           <w:rtl w:val="0"/>
         </w:rPr>
         <w:t xml:space="preserve">   mv source_file destination_file</w:t>
@@ -396,10 +517,13 @@
     </w:p>
     <w:p>
       <w:pPr>
-        <w:rPr/>
-      </w:pPr>
-      <w:r>
-        <w:rPr>
+        <w:rPr>
+          <w:rFonts w:ascii="Roboto" w:cs="Roboto" w:eastAsia="Roboto" w:hAnsi="Roboto"/>
+        </w:rPr>
+      </w:pPr>
+      <w:r>
+        <w:rPr>
+          <w:rFonts w:ascii="Roboto" w:cs="Roboto" w:eastAsia="Roboto" w:hAnsi="Roboto"/>
           <w:rtl w:val="0"/>
         </w:rPr>
         <w:t xml:space="preserve">   </w:t>
@@ -407,20 +531,25 @@
     </w:p>
     <w:p>
       <w:pPr>
-        <w:rPr/>
-      </w:pPr>
-      <w:r>
-        <w:rPr>
-          <w:rtl w:val="0"/>
-        </w:rPr>
-      </w:r>
-    </w:p>
-    <w:p>
-      <w:pPr>
-        <w:rPr/>
-      </w:pPr>
-      <w:r>
-        <w:rPr>
+        <w:rPr>
+          <w:rFonts w:ascii="Roboto" w:cs="Roboto" w:eastAsia="Roboto" w:hAnsi="Roboto"/>
+        </w:rPr>
+      </w:pPr>
+      <w:r>
+        <w:rPr>
+          <w:rtl w:val="0"/>
+        </w:rPr>
+      </w:r>
+    </w:p>
+    <w:p>
+      <w:pPr>
+        <w:rPr>
+          <w:rFonts w:ascii="Roboto" w:cs="Roboto" w:eastAsia="Roboto" w:hAnsi="Roboto"/>
+        </w:rPr>
+      </w:pPr>
+      <w:r>
+        <w:rPr>
+          <w:rFonts w:ascii="Roboto" w:cs="Roboto" w:eastAsia="Roboto" w:hAnsi="Roboto"/>
           <w:rtl w:val="0"/>
         </w:rPr>
         <w:t xml:space="preserve">8. cat (Concatenate): Displays the contents of a file.</w:t>
@@ -428,10 +557,13 @@
     </w:p>
     <w:p>
       <w:pPr>
-        <w:rPr/>
-      </w:pPr>
-      <w:r>
-        <w:rPr>
+        <w:rPr>
+          <w:rFonts w:ascii="Roboto" w:cs="Roboto" w:eastAsia="Roboto" w:hAnsi="Roboto"/>
+        </w:rPr>
+      </w:pPr>
+      <w:r>
+        <w:rPr>
+          <w:rFonts w:ascii="Roboto" w:cs="Roboto" w:eastAsia="Roboto" w:hAnsi="Roboto"/>
           <w:rtl w:val="0"/>
         </w:rPr>
         <w:t xml:space="preserve">   </w:t>
@@ -439,10 +571,13 @@
     </w:p>
     <w:p>
       <w:pPr>
-        <w:rPr/>
-      </w:pPr>
-      <w:r>
-        <w:rPr>
+        <w:rPr>
+          <w:rFonts w:ascii="Roboto" w:cs="Roboto" w:eastAsia="Roboto" w:hAnsi="Roboto"/>
+        </w:rPr>
+      </w:pPr>
+      <w:r>
+        <w:rPr>
+          <w:rFonts w:ascii="Roboto" w:cs="Roboto" w:eastAsia="Roboto" w:hAnsi="Roboto"/>
           <w:rtl w:val="0"/>
         </w:rPr>
         <w:t xml:space="preserve">   cat file_name</w:t>
@@ -450,10 +585,13 @@
     </w:p>
     <w:p>
       <w:pPr>
-        <w:rPr/>
-      </w:pPr>
-      <w:r>
-        <w:rPr>
+        <w:rPr>
+          <w:rFonts w:ascii="Roboto" w:cs="Roboto" w:eastAsia="Roboto" w:hAnsi="Roboto"/>
+        </w:rPr>
+      </w:pPr>
+      <w:r>
+        <w:rPr>
+          <w:rFonts w:ascii="Roboto" w:cs="Roboto" w:eastAsia="Roboto" w:hAnsi="Roboto"/>
           <w:rtl w:val="0"/>
         </w:rPr>
         <w:t xml:space="preserve">   </w:t>
@@ -461,20 +599,25 @@
     </w:p>
     <w:p>
       <w:pPr>
-        <w:rPr/>
-      </w:pPr>
-      <w:r>
-        <w:rPr>
-          <w:rtl w:val="0"/>
-        </w:rPr>
-      </w:r>
-    </w:p>
-    <w:p>
-      <w:pPr>
-        <w:rPr/>
-      </w:pPr>
-      <w:r>
-        <w:rPr>
+        <w:rPr>
+          <w:rFonts w:ascii="Roboto" w:cs="Roboto" w:eastAsia="Roboto" w:hAnsi="Roboto"/>
+        </w:rPr>
+      </w:pPr>
+      <w:r>
+        <w:rPr>
+          <w:rtl w:val="0"/>
+        </w:rPr>
+      </w:r>
+    </w:p>
+    <w:p>
+      <w:pPr>
+        <w:rPr>
+          <w:rFonts w:ascii="Roboto" w:cs="Roboto" w:eastAsia="Roboto" w:hAnsi="Roboto"/>
+        </w:rPr>
+      </w:pPr>
+      <w:r>
+        <w:rPr>
+          <w:rFonts w:ascii="Roboto" w:cs="Roboto" w:eastAsia="Roboto" w:hAnsi="Roboto"/>
           <w:rtl w:val="0"/>
         </w:rPr>
         <w:t xml:space="preserve">9. touch: Creates an empty file or updates the timestamp of an existing file.</w:t>
@@ -482,10 +625,13 @@
     </w:p>
     <w:p>
       <w:pPr>
-        <w:rPr/>
-      </w:pPr>
-      <w:r>
-        <w:rPr>
+        <w:rPr>
+          <w:rFonts w:ascii="Roboto" w:cs="Roboto" w:eastAsia="Roboto" w:hAnsi="Roboto"/>
+        </w:rPr>
+      </w:pPr>
+      <w:r>
+        <w:rPr>
+          <w:rFonts w:ascii="Roboto" w:cs="Roboto" w:eastAsia="Roboto" w:hAnsi="Roboto"/>
           <w:rtl w:val="0"/>
         </w:rPr>
         <w:t xml:space="preserve">   </w:t>
@@ -493,10 +639,13 @@
     </w:p>
     <w:p>
       <w:pPr>
-        <w:rPr/>
-      </w:pPr>
-      <w:r>
-        <w:rPr>
+        <w:rPr>
+          <w:rFonts w:ascii="Roboto" w:cs="Roboto" w:eastAsia="Roboto" w:hAnsi="Roboto"/>
+        </w:rPr>
+      </w:pPr>
+      <w:r>
+        <w:rPr>
+          <w:rFonts w:ascii="Roboto" w:cs="Roboto" w:eastAsia="Roboto" w:hAnsi="Roboto"/>
           <w:rtl w:val="0"/>
         </w:rPr>
         <w:t xml:space="preserve">   touch file_name</w:t>
@@ -504,10 +653,13 @@
     </w:p>
     <w:p>
       <w:pPr>
-        <w:rPr/>
-      </w:pPr>
-      <w:r>
-        <w:rPr>
+        <w:rPr>
+          <w:rFonts w:ascii="Roboto" w:cs="Roboto" w:eastAsia="Roboto" w:hAnsi="Roboto"/>
+        </w:rPr>
+      </w:pPr>
+      <w:r>
+        <w:rPr>
+          <w:rFonts w:ascii="Roboto" w:cs="Roboto" w:eastAsia="Roboto" w:hAnsi="Roboto"/>
           <w:rtl w:val="0"/>
         </w:rPr>
         <w:t xml:space="preserve">   </w:t>
@@ -515,20 +667,25 @@
     </w:p>
     <w:p>
       <w:pPr>
-        <w:rPr/>
-      </w:pPr>
-      <w:r>
-        <w:rPr>
-          <w:rtl w:val="0"/>
-        </w:rPr>
-      </w:r>
-    </w:p>
-    <w:p>
-      <w:pPr>
-        <w:rPr/>
-      </w:pPr>
-      <w:r>
-        <w:rPr>
+        <w:rPr>
+          <w:rFonts w:ascii="Roboto" w:cs="Roboto" w:eastAsia="Roboto" w:hAnsi="Roboto"/>
+        </w:rPr>
+      </w:pPr>
+      <w:r>
+        <w:rPr>
+          <w:rtl w:val="0"/>
+        </w:rPr>
+      </w:r>
+    </w:p>
+    <w:p>
+      <w:pPr>
+        <w:rPr>
+          <w:rFonts w:ascii="Roboto" w:cs="Roboto" w:eastAsia="Roboto" w:hAnsi="Roboto"/>
+        </w:rPr>
+      </w:pPr>
+      <w:r>
+        <w:rPr>
+          <w:rFonts w:ascii="Roboto" w:cs="Roboto" w:eastAsia="Roboto" w:hAnsi="Roboto"/>
           <w:rtl w:val="0"/>
         </w:rPr>
         <w:t xml:space="preserve">10. nano or vi (Text Editors): Opens a text editor to create or edit files.</w:t>
@@ -536,10 +693,13 @@
     </w:p>
     <w:p>
       <w:pPr>
-        <w:rPr/>
-      </w:pPr>
-      <w:r>
-        <w:rPr>
+        <w:rPr>
+          <w:rFonts w:ascii="Roboto" w:cs="Roboto" w:eastAsia="Roboto" w:hAnsi="Roboto"/>
+        </w:rPr>
+      </w:pPr>
+      <w:r>
+        <w:rPr>
+          <w:rFonts w:ascii="Roboto" w:cs="Roboto" w:eastAsia="Roboto" w:hAnsi="Roboto"/>
           <w:rtl w:val="0"/>
         </w:rPr>
         <w:t xml:space="preserve">    </w:t>
@@ -547,10 +707,13 @@
     </w:p>
     <w:p>
       <w:pPr>
-        <w:rPr/>
-      </w:pPr>
-      <w:r>
-        <w:rPr>
+        <w:rPr>
+          <w:rFonts w:ascii="Roboto" w:cs="Roboto" w:eastAsia="Roboto" w:hAnsi="Roboto"/>
+        </w:rPr>
+      </w:pPr>
+      <w:r>
+        <w:rPr>
+          <w:rFonts w:ascii="Roboto" w:cs="Roboto" w:eastAsia="Roboto" w:hAnsi="Roboto"/>
           <w:rtl w:val="0"/>
         </w:rPr>
         <w:t xml:space="preserve">    nano file_name</w:t>
@@ -558,10 +721,13 @@
     </w:p>
     <w:p>
       <w:pPr>
-        <w:rPr/>
-      </w:pPr>
-      <w:r>
-        <w:rPr>
+        <w:rPr>
+          <w:rFonts w:ascii="Roboto" w:cs="Roboto" w:eastAsia="Roboto" w:hAnsi="Roboto"/>
+        </w:rPr>
+      </w:pPr>
+      <w:r>
+        <w:rPr>
+          <w:rFonts w:ascii="Roboto" w:cs="Roboto" w:eastAsia="Roboto" w:hAnsi="Roboto"/>
           <w:rtl w:val="0"/>
         </w:rPr>
         <w:t xml:space="preserve">    vi file_name</w:t>
@@ -569,10 +735,13 @@
     </w:p>
     <w:p>
       <w:pPr>
-        <w:rPr/>
-      </w:pPr>
-      <w:r>
-        <w:rPr>
+        <w:rPr>
+          <w:rFonts w:ascii="Roboto" w:cs="Roboto" w:eastAsia="Roboto" w:hAnsi="Roboto"/>
+        </w:rPr>
+      </w:pPr>
+      <w:r>
+        <w:rPr>
+          <w:rFonts w:ascii="Roboto" w:cs="Roboto" w:eastAsia="Roboto" w:hAnsi="Roboto"/>
           <w:rtl w:val="0"/>
         </w:rPr>
         <w:t xml:space="preserve">    </w:t>
@@ -580,20 +749,25 @@
     </w:p>
     <w:p>
       <w:pPr>
-        <w:rPr/>
-      </w:pPr>
-      <w:r>
-        <w:rPr>
-          <w:rtl w:val="0"/>
-        </w:rPr>
-      </w:r>
-    </w:p>
-    <w:p>
-      <w:pPr>
-        <w:rPr/>
-      </w:pPr>
-      <w:r>
-        <w:rPr>
+        <w:rPr>
+          <w:rFonts w:ascii="Roboto" w:cs="Roboto" w:eastAsia="Roboto" w:hAnsi="Roboto"/>
+        </w:rPr>
+      </w:pPr>
+      <w:r>
+        <w:rPr>
+          <w:rtl w:val="0"/>
+        </w:rPr>
+      </w:r>
+    </w:p>
+    <w:p>
+      <w:pPr>
+        <w:rPr>
+          <w:rFonts w:ascii="Roboto" w:cs="Roboto" w:eastAsia="Roboto" w:hAnsi="Roboto"/>
+        </w:rPr>
+      </w:pPr>
+      <w:r>
+        <w:rPr>
+          <w:rFonts w:ascii="Roboto" w:cs="Roboto" w:eastAsia="Roboto" w:hAnsi="Roboto"/>
           <w:rtl w:val="0"/>
         </w:rPr>
         <w:t xml:space="preserve">11. grep (Global Regular Expression Print): Searches for specific patterns in files.</w:t>
@@ -601,10 +775,13 @@
     </w:p>
     <w:p>
       <w:pPr>
-        <w:rPr/>
-      </w:pPr>
-      <w:r>
-        <w:rPr>
+        <w:rPr>
+          <w:rFonts w:ascii="Roboto" w:cs="Roboto" w:eastAsia="Roboto" w:hAnsi="Roboto"/>
+        </w:rPr>
+      </w:pPr>
+      <w:r>
+        <w:rPr>
+          <w:rFonts w:ascii="Roboto" w:cs="Roboto" w:eastAsia="Roboto" w:hAnsi="Roboto"/>
           <w:rtl w:val="0"/>
         </w:rPr>
         <w:t xml:space="preserve">    </w:t>
@@ -612,10 +789,13 @@
     </w:p>
     <w:p>
       <w:pPr>
-        <w:rPr/>
-      </w:pPr>
-      <w:r>
-        <w:rPr>
+        <w:rPr>
+          <w:rFonts w:ascii="Roboto" w:cs="Roboto" w:eastAsia="Roboto" w:hAnsi="Roboto"/>
+        </w:rPr>
+      </w:pPr>
+      <w:r>
+        <w:rPr>
+          <w:rFonts w:ascii="Roboto" w:cs="Roboto" w:eastAsia="Roboto" w:hAnsi="Roboto"/>
           <w:rtl w:val="0"/>
         </w:rPr>
         <w:t xml:space="preserve">    grep pattern file_name</w:t>
@@ -623,10 +803,13 @@
     </w:p>
     <w:p>
       <w:pPr>
-        <w:rPr/>
-      </w:pPr>
-      <w:r>
-        <w:rPr>
+        <w:rPr>
+          <w:rFonts w:ascii="Roboto" w:cs="Roboto" w:eastAsia="Roboto" w:hAnsi="Roboto"/>
+        </w:rPr>
+      </w:pPr>
+      <w:r>
+        <w:rPr>
+          <w:rFonts w:ascii="Roboto" w:cs="Roboto" w:eastAsia="Roboto" w:hAnsi="Roboto"/>
           <w:rtl w:val="0"/>
         </w:rPr>
         <w:t xml:space="preserve">    </w:t>
@@ -634,20 +817,25 @@
     </w:p>
     <w:p>
       <w:pPr>
-        <w:rPr/>
-      </w:pPr>
-      <w:r>
-        <w:rPr>
-          <w:rtl w:val="0"/>
-        </w:rPr>
-      </w:r>
-    </w:p>
-    <w:p>
-      <w:pPr>
-        <w:rPr/>
-      </w:pPr>
-      <w:r>
-        <w:rPr>
+        <w:rPr>
+          <w:rFonts w:ascii="Roboto" w:cs="Roboto" w:eastAsia="Roboto" w:hAnsi="Roboto"/>
+        </w:rPr>
+      </w:pPr>
+      <w:r>
+        <w:rPr>
+          <w:rtl w:val="0"/>
+        </w:rPr>
+      </w:r>
+    </w:p>
+    <w:p>
+      <w:pPr>
+        <w:rPr>
+          <w:rFonts w:ascii="Roboto" w:cs="Roboto" w:eastAsia="Roboto" w:hAnsi="Roboto"/>
+        </w:rPr>
+      </w:pPr>
+      <w:r>
+        <w:rPr>
+          <w:rFonts w:ascii="Roboto" w:cs="Roboto" w:eastAsia="Roboto" w:hAnsi="Roboto"/>
           <w:rtl w:val="0"/>
         </w:rPr>
         <w:t xml:space="preserve">12. man (Manual): Displays the manual pages for commands.</w:t>
@@ -655,10 +843,13 @@
     </w:p>
     <w:p>
       <w:pPr>
-        <w:rPr/>
-      </w:pPr>
-      <w:r>
-        <w:rPr>
+        <w:rPr>
+          <w:rFonts w:ascii="Roboto" w:cs="Roboto" w:eastAsia="Roboto" w:hAnsi="Roboto"/>
+        </w:rPr>
+      </w:pPr>
+      <w:r>
+        <w:rPr>
+          <w:rFonts w:ascii="Roboto" w:cs="Roboto" w:eastAsia="Roboto" w:hAnsi="Roboto"/>
           <w:rtl w:val="0"/>
         </w:rPr>
         <w:t xml:space="preserve">    </w:t>
@@ -666,10 +857,13 @@
     </w:p>
     <w:p>
       <w:pPr>
-        <w:rPr/>
-      </w:pPr>
-      <w:r>
-        <w:rPr>
+        <w:rPr>
+          <w:rFonts w:ascii="Roboto" w:cs="Roboto" w:eastAsia="Roboto" w:hAnsi="Roboto"/>
+        </w:rPr>
+      </w:pPr>
+      <w:r>
+        <w:rPr>
+          <w:rFonts w:ascii="Roboto" w:cs="Roboto" w:eastAsia="Roboto" w:hAnsi="Roboto"/>
           <w:rtl w:val="0"/>
         </w:rPr>
         <w:t xml:space="preserve">    man command_name</w:t>
@@ -677,10 +871,13 @@
     </w:p>
     <w:p>
       <w:pPr>
-        <w:rPr/>
-      </w:pPr>
-      <w:r>
-        <w:rPr>
+        <w:rPr>
+          <w:rFonts w:ascii="Roboto" w:cs="Roboto" w:eastAsia="Roboto" w:hAnsi="Roboto"/>
+        </w:rPr>
+      </w:pPr>
+      <w:r>
+        <w:rPr>
+          <w:rFonts w:ascii="Roboto" w:cs="Roboto" w:eastAsia="Roboto" w:hAnsi="Roboto"/>
           <w:rtl w:val="0"/>
         </w:rPr>
         <w:t xml:space="preserve">    </w:t>
@@ -688,20 +885,25 @@
     </w:p>
     <w:p>
       <w:pPr>
-        <w:rPr/>
-      </w:pPr>
-      <w:r>
-        <w:rPr>
-          <w:rtl w:val="0"/>
-        </w:rPr>
-      </w:r>
-    </w:p>
-    <w:p>
-      <w:pPr>
-        <w:rPr/>
-      </w:pPr>
-      <w:r>
-        <w:rPr>
+        <w:rPr>
+          <w:rFonts w:ascii="Roboto" w:cs="Roboto" w:eastAsia="Roboto" w:hAnsi="Roboto"/>
+        </w:rPr>
+      </w:pPr>
+      <w:r>
+        <w:rPr>
+          <w:rtl w:val="0"/>
+        </w:rPr>
+      </w:r>
+    </w:p>
+    <w:p>
+      <w:pPr>
+        <w:rPr>
+          <w:rFonts w:ascii="Roboto" w:cs="Roboto" w:eastAsia="Roboto" w:hAnsi="Roboto"/>
+        </w:rPr>
+      </w:pPr>
+      <w:r>
+        <w:rPr>
+          <w:rFonts w:ascii="Roboto" w:cs="Roboto" w:eastAsia="Roboto" w:hAnsi="Roboto"/>
           <w:rtl w:val="0"/>
         </w:rPr>
         <w:t xml:space="preserve">13. sudo (Superuser Do): Executes a command with superuser/root privileges.</w:t>
@@ -709,10 +911,13 @@
     </w:p>
     <w:p>
       <w:pPr>
-        <w:rPr/>
-      </w:pPr>
-      <w:r>
-        <w:rPr>
+        <w:rPr>
+          <w:rFonts w:ascii="Roboto" w:cs="Roboto" w:eastAsia="Roboto" w:hAnsi="Roboto"/>
+        </w:rPr>
+      </w:pPr>
+      <w:r>
+        <w:rPr>
+          <w:rFonts w:ascii="Roboto" w:cs="Roboto" w:eastAsia="Roboto" w:hAnsi="Roboto"/>
           <w:rtl w:val="0"/>
         </w:rPr>
         <w:t xml:space="preserve">    </w:t>
@@ -720,10 +925,13 @@
     </w:p>
     <w:p>
       <w:pPr>
-        <w:rPr/>
-      </w:pPr>
-      <w:r>
-        <w:rPr>
+        <w:rPr>
+          <w:rFonts w:ascii="Roboto" w:cs="Roboto" w:eastAsia="Roboto" w:hAnsi="Roboto"/>
+        </w:rPr>
+      </w:pPr>
+      <w:r>
+        <w:rPr>
+          <w:rFonts w:ascii="Roboto" w:cs="Roboto" w:eastAsia="Roboto" w:hAnsi="Roboto"/>
           <w:rtl w:val="0"/>
         </w:rPr>
         <w:t xml:space="preserve">    sudo command_name</w:t>
@@ -731,10 +939,13 @@
     </w:p>
     <w:p>
       <w:pPr>
-        <w:rPr/>
-      </w:pPr>
-      <w:r>
-        <w:rPr>
+        <w:rPr>
+          <w:rFonts w:ascii="Roboto" w:cs="Roboto" w:eastAsia="Roboto" w:hAnsi="Roboto"/>
+        </w:rPr>
+      </w:pPr>
+      <w:r>
+        <w:rPr>
+          <w:rFonts w:ascii="Roboto" w:cs="Roboto" w:eastAsia="Roboto" w:hAnsi="Roboto"/>
           <w:rtl w:val="0"/>
         </w:rPr>
         <w:t xml:space="preserve">    </w:t>
@@ -742,20 +953,25 @@
     </w:p>
     <w:p>
       <w:pPr>
-        <w:rPr/>
-      </w:pPr>
-      <w:r>
-        <w:rPr>
-          <w:rtl w:val="0"/>
-        </w:rPr>
-      </w:r>
-    </w:p>
-    <w:p>
-      <w:pPr>
-        <w:rPr/>
-      </w:pPr>
-      <w:r>
-        <w:rPr>
+        <w:rPr>
+          <w:rFonts w:ascii="Roboto" w:cs="Roboto" w:eastAsia="Roboto" w:hAnsi="Roboto"/>
+        </w:rPr>
+      </w:pPr>
+      <w:r>
+        <w:rPr>
+          <w:rtl w:val="0"/>
+        </w:rPr>
+      </w:r>
+    </w:p>
+    <w:p>
+      <w:pPr>
+        <w:rPr>
+          <w:rFonts w:ascii="Roboto" w:cs="Roboto" w:eastAsia="Roboto" w:hAnsi="Roboto"/>
+        </w:rPr>
+      </w:pPr>
+      <w:r>
+        <w:rPr>
+          <w:rFonts w:ascii="Roboto" w:cs="Roboto" w:eastAsia="Roboto" w:hAnsi="Roboto"/>
           <w:rtl w:val="0"/>
         </w:rPr>
         <w:t xml:space="preserve">14. apt/yum (Package Managers): Install, update, or remove software packages.</w:t>
@@ -763,10 +979,13 @@
     </w:p>
     <w:p>
       <w:pPr>
-        <w:rPr/>
-      </w:pPr>
-      <w:r>
-        <w:rPr>
+        <w:rPr>
+          <w:rFonts w:ascii="Roboto" w:cs="Roboto" w:eastAsia="Roboto" w:hAnsi="Roboto"/>
+        </w:rPr>
+      </w:pPr>
+      <w:r>
+        <w:rPr>
+          <w:rFonts w:ascii="Roboto" w:cs="Roboto" w:eastAsia="Roboto" w:hAnsi="Roboto"/>
           <w:rtl w:val="0"/>
         </w:rPr>
         <w:t xml:space="preserve">    </w:t>
@@ -774,10 +993,13 @@
     </w:p>
     <w:p>
       <w:pPr>
-        <w:rPr/>
-      </w:pPr>
-      <w:r>
-        <w:rPr>
+        <w:rPr>
+          <w:rFonts w:ascii="Roboto" w:cs="Roboto" w:eastAsia="Roboto" w:hAnsi="Roboto"/>
+        </w:rPr>
+      </w:pPr>
+      <w:r>
+        <w:rPr>
+          <w:rFonts w:ascii="Roboto" w:cs="Roboto" w:eastAsia="Roboto" w:hAnsi="Roboto"/>
           <w:rtl w:val="0"/>
         </w:rPr>
         <w:t xml:space="preserve">    sudo apt install package_name</w:t>
@@ -785,21 +1007,319 @@
     </w:p>
     <w:p>
       <w:pPr>
-        <w:rPr/>
-      </w:pPr>
-      <w:r>
-        <w:rPr>
+        <w:rPr>
+          <w:rFonts w:ascii="Roboto" w:cs="Roboto" w:eastAsia="Roboto" w:hAnsi="Roboto"/>
+          <w:sz w:val="24"/>
+          <w:szCs w:val="24"/>
+        </w:rPr>
+      </w:pPr>
+      <w:r>
+        <w:rPr>
+          <w:rFonts w:ascii="Roboto" w:cs="Roboto" w:eastAsia="Roboto" w:hAnsi="Roboto"/>
           <w:rtl w:val="0"/>
         </w:rPr>
         <w:t xml:space="preserve">    sudo yum install package_name</w:t>
-      </w:r>
-    </w:p>
-    <w:p>
-      <w:pPr>
-        <w:rPr/>
-      </w:pPr>
-      <w:r>
-        <w:rPr>
+        <w:br w:type="textWrapping"/>
+        <w:br w:type="textWrapping"/>
+        <w:t xml:space="preserve">15. </w:t>
+      </w:r>
+      <w:r>
+        <w:rPr>
+          <w:rFonts w:ascii="Roboto" w:cs="Roboto" w:eastAsia="Roboto" w:hAnsi="Roboto"/>
+          <w:sz w:val="24"/>
+          <w:szCs w:val="24"/>
+          <w:rtl w:val="0"/>
+        </w:rPr>
+        <w:t xml:space="preserve">--help Flag:</w:t>
+      </w:r>
+      <w:r>
+        <w:rPr>
+          <w:rFonts w:ascii="Roboto" w:cs="Roboto" w:eastAsia="Roboto" w:hAnsi="Roboto"/>
+          <w:sz w:val="24"/>
+          <w:szCs w:val="24"/>
+          <w:rtl w:val="0"/>
+        </w:rPr>
+        <w:t xml:space="preserve"> Many commands support a </w:t>
+      </w:r>
+      <w:r>
+        <w:rPr>
+          <w:rFonts w:ascii="Roboto" w:cs="Roboto" w:eastAsia="Roboto" w:hAnsi="Roboto"/>
+          <w:sz w:val="19"/>
+          <w:szCs w:val="19"/>
+          <w:rtl w:val="0"/>
+        </w:rPr>
+        <w:t xml:space="preserve">--help</w:t>
+      </w:r>
+      <w:r>
+        <w:rPr>
+          <w:rFonts w:ascii="Roboto" w:cs="Roboto" w:eastAsia="Roboto" w:hAnsi="Roboto"/>
+          <w:sz w:val="24"/>
+          <w:szCs w:val="24"/>
+          <w:rtl w:val="0"/>
+        </w:rPr>
+        <w:t xml:space="preserve"> flag that provides a brief overview of how to use the command and its available options.</w:t>
+      </w:r>
+    </w:p>
+    <w:p>
+      <w:pPr>
+        <w:rPr>
+          <w:rFonts w:ascii="Roboto" w:cs="Roboto" w:eastAsia="Roboto" w:hAnsi="Roboto"/>
+          <w:sz w:val="24"/>
+          <w:szCs w:val="24"/>
+        </w:rPr>
+      </w:pPr>
+      <w:r>
+        <w:rPr>
+          <w:rtl w:val="0"/>
+        </w:rPr>
+      </w:r>
+    </w:p>
+    <w:p>
+      <w:pPr>
+        <w:rPr>
+          <w:rFonts w:ascii="Roboto" w:cs="Roboto" w:eastAsia="Roboto" w:hAnsi="Roboto"/>
+          <w:sz w:val="24"/>
+          <w:szCs w:val="24"/>
+        </w:rPr>
+      </w:pPr>
+      <w:r>
+        <w:rPr>
+          <w:rFonts w:ascii="Roboto" w:cs="Roboto" w:eastAsia="Roboto" w:hAnsi="Roboto"/>
+          <w:sz w:val="24"/>
+          <w:szCs w:val="24"/>
+          <w:rtl w:val="0"/>
+        </w:rPr>
+        <w:t xml:space="preserve">16. info:</w:t>
+      </w:r>
+      <w:r>
+        <w:rPr>
+          <w:rFonts w:ascii="Roboto" w:cs="Roboto" w:eastAsia="Roboto" w:hAnsi="Roboto"/>
+          <w:sz w:val="24"/>
+          <w:szCs w:val="24"/>
+          <w:rtl w:val="0"/>
+        </w:rPr>
+        <w:t xml:space="preserve"> Some commands have more detailed documentation available through the </w:t>
+      </w:r>
+      <w:r>
+        <w:rPr>
+          <w:rFonts w:ascii="Roboto" w:cs="Roboto" w:eastAsia="Roboto" w:hAnsi="Roboto"/>
+          <w:b w:val="1"/>
+          <w:sz w:val="19"/>
+          <w:szCs w:val="19"/>
+          <w:rtl w:val="0"/>
+        </w:rPr>
+        <w:t xml:space="preserve">info</w:t>
+      </w:r>
+      <w:r>
+        <w:rPr>
+          <w:rFonts w:ascii="Roboto" w:cs="Roboto" w:eastAsia="Roboto" w:hAnsi="Roboto"/>
+          <w:sz w:val="24"/>
+          <w:szCs w:val="24"/>
+          <w:rtl w:val="0"/>
+        </w:rPr>
+        <w:t xml:space="preserve"> command.</w:t>
+      </w:r>
+    </w:p>
+    <w:p>
+      <w:pPr>
+        <w:rPr>
+          <w:rFonts w:ascii="Roboto" w:cs="Roboto" w:eastAsia="Roboto" w:hAnsi="Roboto"/>
+          <w:sz w:val="24"/>
+          <w:szCs w:val="24"/>
+        </w:rPr>
+      </w:pPr>
+      <w:r>
+        <w:rPr>
+          <w:rtl w:val="0"/>
+        </w:rPr>
+      </w:r>
+    </w:p>
+    <w:p>
+      <w:pPr>
+        <w:rPr>
+          <w:rFonts w:ascii="Roboto" w:cs="Roboto" w:eastAsia="Roboto" w:hAnsi="Roboto"/>
+          <w:sz w:val="24"/>
+          <w:szCs w:val="24"/>
+        </w:rPr>
+      </w:pPr>
+      <w:r>
+        <w:rPr>
+          <w:rFonts w:ascii="Roboto" w:cs="Roboto" w:eastAsia="Roboto" w:hAnsi="Roboto"/>
+          <w:sz w:val="24"/>
+          <w:szCs w:val="24"/>
+          <w:rtl w:val="0"/>
+        </w:rPr>
+        <w:t xml:space="preserve">17. help: In some shells like Bash, the </w:t>
+      </w:r>
+      <w:r>
+        <w:rPr>
+          <w:rFonts w:ascii="Roboto" w:cs="Roboto" w:eastAsia="Roboto" w:hAnsi="Roboto"/>
+          <w:sz w:val="19"/>
+          <w:szCs w:val="19"/>
+          <w:rtl w:val="0"/>
+        </w:rPr>
+        <w:t xml:space="preserve">help</w:t>
+      </w:r>
+      <w:r>
+        <w:rPr>
+          <w:rFonts w:ascii="Roboto" w:cs="Roboto" w:eastAsia="Roboto" w:hAnsi="Roboto"/>
+          <w:sz w:val="24"/>
+          <w:szCs w:val="24"/>
+          <w:rtl w:val="0"/>
+        </w:rPr>
+        <w:t xml:space="preserve"> command provides information about built-in shell commands.</w:t>
+      </w:r>
+    </w:p>
+    <w:p>
+      <w:pPr>
+        <w:rPr>
+          <w:rFonts w:ascii="Roboto" w:cs="Roboto" w:eastAsia="Roboto" w:hAnsi="Roboto"/>
+          <w:sz w:val="24"/>
+          <w:szCs w:val="24"/>
+        </w:rPr>
+      </w:pPr>
+      <w:r>
+        <w:rPr>
+          <w:rtl w:val="0"/>
+        </w:rPr>
+      </w:r>
+    </w:p>
+    <w:p>
+      <w:pPr>
+        <w:rPr>
+          <w:rFonts w:ascii="Roboto" w:cs="Roboto" w:eastAsia="Roboto" w:hAnsi="Roboto"/>
+          <w:sz w:val="24"/>
+          <w:szCs w:val="24"/>
+        </w:rPr>
+      </w:pPr>
+      <w:r>
+        <w:rPr>
+          <w:rFonts w:ascii="Roboto" w:cs="Roboto" w:eastAsia="Roboto" w:hAnsi="Roboto"/>
+          <w:sz w:val="24"/>
+          <w:szCs w:val="24"/>
+          <w:rtl w:val="0"/>
+        </w:rPr>
+        <w:t xml:space="preserve">18. Whatis:  The </w:t>
+      </w:r>
+      <w:r>
+        <w:rPr>
+          <w:rFonts w:ascii="Roboto" w:cs="Roboto" w:eastAsia="Roboto" w:hAnsi="Roboto"/>
+          <w:sz w:val="19"/>
+          <w:szCs w:val="19"/>
+          <w:rtl w:val="0"/>
+        </w:rPr>
+        <w:t xml:space="preserve">whatis</w:t>
+      </w:r>
+      <w:r>
+        <w:rPr>
+          <w:rFonts w:ascii="Roboto" w:cs="Roboto" w:eastAsia="Roboto" w:hAnsi="Roboto"/>
+          <w:sz w:val="24"/>
+          <w:szCs w:val="24"/>
+          <w:rtl w:val="0"/>
+        </w:rPr>
+        <w:t xml:space="preserve"> command in Linux is used to display a brief description of a given command. It provides a concise summary from the manual pages about what the command does.</w:t>
+      </w:r>
+    </w:p>
+    <w:p>
+      <w:pPr>
+        <w:rPr>
+          <w:rFonts w:ascii="Roboto" w:cs="Roboto" w:eastAsia="Roboto" w:hAnsi="Roboto"/>
+          <w:sz w:val="24"/>
+          <w:szCs w:val="24"/>
+        </w:rPr>
+      </w:pPr>
+      <w:r>
+        <w:rPr>
+          <w:rtl w:val="0"/>
+        </w:rPr>
+      </w:r>
+    </w:p>
+    <w:p>
+      <w:pPr>
+        <w:rPr>
+          <w:rFonts w:ascii="Roboto" w:cs="Roboto" w:eastAsia="Roboto" w:hAnsi="Roboto"/>
+          <w:sz w:val="24"/>
+          <w:szCs w:val="24"/>
+        </w:rPr>
+      </w:pPr>
+      <w:r>
+        <w:rPr>
+          <w:rFonts w:ascii="Roboto" w:cs="Roboto" w:eastAsia="Roboto" w:hAnsi="Roboto"/>
+          <w:sz w:val="24"/>
+          <w:szCs w:val="24"/>
+          <w:rtl w:val="0"/>
+        </w:rPr>
+        <w:t xml:space="preserve">19. Whereis:  The </w:t>
+      </w:r>
+      <w:r>
+        <w:rPr>
+          <w:rFonts w:ascii="Roboto" w:cs="Roboto" w:eastAsia="Roboto" w:hAnsi="Roboto"/>
+          <w:sz w:val="19"/>
+          <w:szCs w:val="19"/>
+          <w:rtl w:val="0"/>
+        </w:rPr>
+        <w:t xml:space="preserve">whereis</w:t>
+      </w:r>
+      <w:r>
+        <w:rPr>
+          <w:rFonts w:ascii="Roboto" w:cs="Roboto" w:eastAsia="Roboto" w:hAnsi="Roboto"/>
+          <w:sz w:val="24"/>
+          <w:szCs w:val="24"/>
+          <w:rtl w:val="0"/>
+        </w:rPr>
+        <w:t xml:space="preserve"> command in Linux is used to locate the binary, source code, and manual page files for a specific command.</w:t>
+        <w:br w:type="textWrapping"/>
+      </w:r>
+    </w:p>
+    <w:p>
+      <w:pPr>
+        <w:rPr>
+          <w:rFonts w:ascii="Roboto" w:cs="Roboto" w:eastAsia="Roboto" w:hAnsi="Roboto"/>
+        </w:rPr>
+      </w:pPr>
+      <w:r>
+        <w:rPr>
+          <w:rFonts w:ascii="Roboto" w:cs="Roboto" w:eastAsia="Roboto" w:hAnsi="Roboto"/>
+          <w:sz w:val="24"/>
+          <w:szCs w:val="24"/>
+          <w:rtl w:val="0"/>
+        </w:rPr>
+        <w:t xml:space="preserve">20. Mandb: The </w:t>
+      </w:r>
+      <w:r>
+        <w:rPr>
+          <w:rFonts w:ascii="Roboto" w:cs="Roboto" w:eastAsia="Roboto" w:hAnsi="Roboto"/>
+          <w:sz w:val="19"/>
+          <w:szCs w:val="19"/>
+          <w:rtl w:val="0"/>
+        </w:rPr>
+        <w:t xml:space="preserve">mandb</w:t>
+      </w:r>
+      <w:r>
+        <w:rPr>
+          <w:rFonts w:ascii="Roboto" w:cs="Roboto" w:eastAsia="Roboto" w:hAnsi="Roboto"/>
+          <w:sz w:val="24"/>
+          <w:szCs w:val="24"/>
+          <w:rtl w:val="0"/>
+        </w:rPr>
+        <w:t xml:space="preserve"> command in Linux is used to build and update the manual page index cache.</w:t>
+        <w:br w:type="textWrapping"/>
+      </w:r>
+      <w:r>
+        <w:rPr>
+          <w:rtl w:val="0"/>
+        </w:rPr>
+      </w:r>
+    </w:p>
+    <w:p>
+      <w:pPr>
+        <w:rPr>
+          <w:rFonts w:ascii="Roboto" w:cs="Roboto" w:eastAsia="Roboto" w:hAnsi="Roboto"/>
+        </w:rPr>
+      </w:pPr>
+      <w:r>
+        <w:rPr>
+          <w:rFonts w:ascii="Roboto" w:cs="Roboto" w:eastAsia="Roboto" w:hAnsi="Roboto"/>
           <w:rtl w:val="0"/>
         </w:rPr>
         <w:t xml:space="preserve">    </w:t>
@@ -807,28 +1327,21 @@
     </w:p>
     <w:p>
       <w:pPr>
-        <w:rPr/>
-      </w:pPr>
-      <w:r>
-        <w:rPr>
-          <w:rtl w:val="0"/>
-        </w:rPr>
-      </w:r>
-    </w:p>
-    <w:p>
-      <w:pPr>
-        <w:rPr/>
-      </w:pPr>
-      <w:r>
-        <w:rPr>
-          <w:rtl w:val="0"/>
-        </w:rPr>
-        <w:t xml:space="preserve">These commands cover basic file manipulation, navigation, and system interaction. They form the core tools for working in a Linux terminal. There are many more commands available, each with its own set of options and functionalities, which can be explored using man or online documentation.</w:t>
-      </w:r>
-    </w:p>
-    <w:p>
-      <w:pPr>
-        <w:rPr/>
+        <w:rPr>
+          <w:rFonts w:ascii="Roboto" w:cs="Roboto" w:eastAsia="Roboto" w:hAnsi="Roboto"/>
+        </w:rPr>
+      </w:pPr>
+      <w:r>
+        <w:rPr>
+          <w:rtl w:val="0"/>
+        </w:rPr>
+      </w:r>
+    </w:p>
+    <w:p>
+      <w:pPr>
+        <w:rPr>
+          <w:rFonts w:ascii="Roboto" w:cs="Roboto" w:eastAsia="Roboto" w:hAnsi="Roboto"/>
+        </w:rPr>
       </w:pPr>
       <w:r>
         <w:rPr>

</xml_diff>